<commit_message>
new updated word file
</commit_message>
<xml_diff>
--- a/add1.docx
+++ b/add1.docx
@@ -134,7 +134,29 @@
           <w:sz w:val="32"/>
           <w:szCs w:val="32"/>
         </w:rPr>
-        <w:t>this is a piece of code to do simple additon</w:t>
+        <w:t xml:space="preserve">this is a piece of code to do simple </w:t>
+      </w:r>
+      <w:r>
+        <w:rPr>
+          <w:sz w:val="32"/>
+          <w:szCs w:val="32"/>
+        </w:rPr>
+        <w:t>addition</w:t>
+      </w:r>
+    </w:p>
+    <w:p>
+      <w:pPr>
+        <w:rPr>
+          <w:sz w:val="32"/>
+          <w:szCs w:val="32"/>
+        </w:rPr>
+      </w:pPr>
+      <w:r>
+        <w:rPr>
+          <w:sz w:val="32"/>
+          <w:szCs w:val="32"/>
+        </w:rPr>
+        <w:t>this code is written by python language</w:t>
       </w:r>
     </w:p>
     <w:sectPr>

</xml_diff>

<commit_message>
new code added again
</commit_message>
<xml_diff>
--- a/add1.docx
+++ b/add1.docx
@@ -53,27 +53,53 @@
           <w:szCs w:val="32"/>
         </w:rPr>
       </w:pPr>
-      <w:r>
-        <w:rPr>
-          <w:sz w:val="32"/>
-          <w:szCs w:val="32"/>
-        </w:rPr>
-        <w:t>sum_result=num1+num2</w:t>
-      </w:r>
-    </w:p>
-    <w:p>
-      <w:pPr>
-        <w:rPr>
-          <w:sz w:val="32"/>
-          <w:szCs w:val="32"/>
-        </w:rPr>
-      </w:pPr>
-      <w:r>
-        <w:rPr>
-          <w:sz w:val="32"/>
-          <w:szCs w:val="32"/>
-        </w:rPr>
-        <w:t>print(“sum:” sum</w:t>
+      <w:proofErr w:type="spellStart"/>
+      <w:r>
+        <w:rPr>
+          <w:sz w:val="32"/>
+          <w:szCs w:val="32"/>
+        </w:rPr>
+        <w:t>sum_result</w:t>
+      </w:r>
+      <w:proofErr w:type="spellEnd"/>
+      <w:r>
+        <w:rPr>
+          <w:sz w:val="32"/>
+          <w:szCs w:val="32"/>
+        </w:rPr>
+        <w:t>=num1+num2</w:t>
+      </w:r>
+    </w:p>
+    <w:p>
+      <w:pPr>
+        <w:rPr>
+          <w:sz w:val="32"/>
+          <w:szCs w:val="32"/>
+        </w:rPr>
+      </w:pPr>
+      <w:proofErr w:type="gramStart"/>
+      <w:r>
+        <w:rPr>
+          <w:sz w:val="32"/>
+          <w:szCs w:val="32"/>
+        </w:rPr>
+        <w:t>print(</w:t>
+      </w:r>
+      <w:proofErr w:type="gramEnd"/>
+      <w:r>
+        <w:rPr>
+          <w:sz w:val="32"/>
+          <w:szCs w:val="32"/>
+        </w:rPr>
+        <w:t xml:space="preserve">“sum:” </w:t>
+      </w:r>
+      <w:proofErr w:type="spellStart"/>
+      <w:r>
+        <w:rPr>
+          <w:sz w:val="32"/>
+          <w:szCs w:val="32"/>
+        </w:rPr>
+        <w:t>sum</w:t>
       </w:r>
       <w:r>
         <w:rPr>
@@ -81,37 +107,71 @@
           <w:szCs w:val="32"/>
         </w:rPr>
         <w:softHyphen/>
-        <w:t>_result”)</w:t>
-      </w:r>
-    </w:p>
-    <w:p>
-      <w:pPr>
-        <w:rPr>
-          <w:sz w:val="32"/>
-          <w:szCs w:val="32"/>
-        </w:rPr>
-      </w:pPr>
-      <w:r>
-        <w:rPr>
-          <w:sz w:val="32"/>
-          <w:szCs w:val="32"/>
-        </w:rPr>
-        <w:t>sum_result=num1+num2</w:t>
-      </w:r>
-    </w:p>
-    <w:p>
-      <w:pPr>
-        <w:rPr>
-          <w:sz w:val="32"/>
-          <w:szCs w:val="32"/>
-        </w:rPr>
-      </w:pPr>
-      <w:r>
-        <w:rPr>
-          <w:sz w:val="32"/>
-          <w:szCs w:val="32"/>
-        </w:rPr>
-        <w:t>print(“minus:” , minus</w:t>
+        <w:t>_result</w:t>
+      </w:r>
+      <w:proofErr w:type="spellEnd"/>
+      <w:r>
+        <w:rPr>
+          <w:sz w:val="32"/>
+          <w:szCs w:val="32"/>
+        </w:rPr>
+        <w:t>”)</w:t>
+      </w:r>
+    </w:p>
+    <w:p>
+      <w:pPr>
+        <w:rPr>
+          <w:sz w:val="32"/>
+          <w:szCs w:val="32"/>
+        </w:rPr>
+      </w:pPr>
+      <w:proofErr w:type="spellStart"/>
+      <w:r>
+        <w:rPr>
+          <w:sz w:val="32"/>
+          <w:szCs w:val="32"/>
+        </w:rPr>
+        <w:t>sum_result</w:t>
+      </w:r>
+      <w:proofErr w:type="spellEnd"/>
+      <w:r>
+        <w:rPr>
+          <w:sz w:val="32"/>
+          <w:szCs w:val="32"/>
+        </w:rPr>
+        <w:t>=num1+num2</w:t>
+      </w:r>
+    </w:p>
+    <w:p>
+      <w:pPr>
+        <w:rPr>
+          <w:sz w:val="32"/>
+          <w:szCs w:val="32"/>
+        </w:rPr>
+      </w:pPr>
+      <w:proofErr w:type="gramStart"/>
+      <w:r>
+        <w:rPr>
+          <w:sz w:val="32"/>
+          <w:szCs w:val="32"/>
+        </w:rPr>
+        <w:t>print(</w:t>
+      </w:r>
+      <w:proofErr w:type="gramEnd"/>
+      <w:r>
+        <w:rPr>
+          <w:sz w:val="32"/>
+          <w:szCs w:val="32"/>
+        </w:rPr>
+        <w:t xml:space="preserve">“minus:” , </w:t>
+      </w:r>
+      <w:proofErr w:type="spellStart"/>
+      <w:r>
+        <w:rPr>
+          <w:sz w:val="32"/>
+          <w:szCs w:val="32"/>
+        </w:rPr>
+        <w:t>minus</w:t>
       </w:r>
       <w:r>
         <w:rPr>
@@ -119,7 +179,15 @@
           <w:szCs w:val="32"/>
         </w:rPr>
         <w:softHyphen/>
-        <w:t>_result”)</w:t>
+        <w:t>_result</w:t>
+      </w:r>
+      <w:proofErr w:type="spellEnd"/>
+      <w:r>
+        <w:rPr>
+          <w:sz w:val="32"/>
+          <w:szCs w:val="32"/>
+        </w:rPr>
+        <w:t>”)</w:t>
       </w:r>
     </w:p>
     <w:p>
@@ -173,6 +241,202 @@
         </w:rPr>
         <w:t>………………</w:t>
       </w:r>
+    </w:p>
+    <w:p>
+      <w:pPr>
+        <w:rPr>
+          <w:sz w:val="32"/>
+          <w:szCs w:val="32"/>
+        </w:rPr>
+      </w:pPr>
+      <w:r>
+        <w:rPr>
+          <w:sz w:val="32"/>
+          <w:szCs w:val="32"/>
+        </w:rPr>
+        <w:t>num1=</w:t>
+      </w:r>
+      <w:r>
+        <w:rPr>
+          <w:sz w:val="32"/>
+          <w:szCs w:val="32"/>
+        </w:rPr>
+        <w:t>15</w:t>
+      </w:r>
+    </w:p>
+    <w:p>
+      <w:pPr>
+        <w:rPr>
+          <w:sz w:val="32"/>
+          <w:szCs w:val="32"/>
+        </w:rPr>
+      </w:pPr>
+      <w:r>
+        <w:rPr>
+          <w:sz w:val="32"/>
+          <w:szCs w:val="32"/>
+        </w:rPr>
+        <w:t>num2=</w:t>
+      </w:r>
+      <w:r>
+        <w:rPr>
+          <w:sz w:val="32"/>
+          <w:szCs w:val="32"/>
+        </w:rPr>
+        <w:t>3</w:t>
+      </w:r>
+    </w:p>
+    <w:p>
+      <w:pPr>
+        <w:rPr>
+          <w:sz w:val="32"/>
+          <w:szCs w:val="32"/>
+        </w:rPr>
+      </w:pPr>
+      <w:proofErr w:type="spellStart"/>
+      <w:r>
+        <w:rPr>
+          <w:sz w:val="32"/>
+          <w:szCs w:val="32"/>
+        </w:rPr>
+        <w:t>sum_result</w:t>
+      </w:r>
+      <w:proofErr w:type="spellEnd"/>
+      <w:r>
+        <w:rPr>
+          <w:sz w:val="32"/>
+          <w:szCs w:val="32"/>
+        </w:rPr>
+        <w:t>=num1+num2</w:t>
+      </w:r>
+    </w:p>
+    <w:p>
+      <w:pPr>
+        <w:rPr>
+          <w:sz w:val="32"/>
+          <w:szCs w:val="32"/>
+        </w:rPr>
+      </w:pPr>
+      <w:proofErr w:type="gramStart"/>
+      <w:r>
+        <w:rPr>
+          <w:sz w:val="32"/>
+          <w:szCs w:val="32"/>
+        </w:rPr>
+        <w:t>print(</w:t>
+      </w:r>
+      <w:proofErr w:type="gramEnd"/>
+      <w:r>
+        <w:rPr>
+          <w:sz w:val="32"/>
+          <w:szCs w:val="32"/>
+        </w:rPr>
+        <w:t xml:space="preserve">“sum:” </w:t>
+      </w:r>
+      <w:proofErr w:type="spellStart"/>
+      <w:r>
+        <w:rPr>
+          <w:sz w:val="32"/>
+          <w:szCs w:val="32"/>
+        </w:rPr>
+        <w:t>sum</w:t>
+      </w:r>
+      <w:r>
+        <w:rPr>
+          <w:sz w:val="32"/>
+          <w:szCs w:val="32"/>
+        </w:rPr>
+        <w:softHyphen/>
+        <w:t>_result</w:t>
+      </w:r>
+      <w:proofErr w:type="spellEnd"/>
+      <w:r>
+        <w:rPr>
+          <w:sz w:val="32"/>
+          <w:szCs w:val="32"/>
+        </w:rPr>
+        <w:t>”)</w:t>
+      </w:r>
+    </w:p>
+    <w:p>
+      <w:pPr>
+        <w:rPr>
+          <w:sz w:val="32"/>
+          <w:szCs w:val="32"/>
+        </w:rPr>
+      </w:pPr>
+      <w:proofErr w:type="spellStart"/>
+      <w:r>
+        <w:rPr>
+          <w:sz w:val="32"/>
+          <w:szCs w:val="32"/>
+        </w:rPr>
+        <w:t>sum_result</w:t>
+      </w:r>
+      <w:proofErr w:type="spellEnd"/>
+      <w:r>
+        <w:rPr>
+          <w:sz w:val="32"/>
+          <w:szCs w:val="32"/>
+        </w:rPr>
+        <w:t>=num1+num2</w:t>
+      </w:r>
+    </w:p>
+    <w:p>
+      <w:pPr>
+        <w:rPr>
+          <w:sz w:val="32"/>
+          <w:szCs w:val="32"/>
+        </w:rPr>
+      </w:pPr>
+      <w:proofErr w:type="gramStart"/>
+      <w:r>
+        <w:rPr>
+          <w:sz w:val="32"/>
+          <w:szCs w:val="32"/>
+        </w:rPr>
+        <w:t>print(</w:t>
+      </w:r>
+      <w:proofErr w:type="gramEnd"/>
+      <w:r>
+        <w:rPr>
+          <w:sz w:val="32"/>
+          <w:szCs w:val="32"/>
+        </w:rPr>
+        <w:t xml:space="preserve">“minus:” , </w:t>
+      </w:r>
+      <w:proofErr w:type="spellStart"/>
+      <w:r>
+        <w:rPr>
+          <w:sz w:val="32"/>
+          <w:szCs w:val="32"/>
+        </w:rPr>
+        <w:t>minus</w:t>
+      </w:r>
+      <w:r>
+        <w:rPr>
+          <w:sz w:val="32"/>
+          <w:szCs w:val="32"/>
+        </w:rPr>
+        <w:softHyphen/>
+        <w:t>_result</w:t>
+      </w:r>
+      <w:proofErr w:type="spellEnd"/>
+      <w:r>
+        <w:rPr>
+          <w:sz w:val="32"/>
+          <w:szCs w:val="32"/>
+        </w:rPr>
+        <w:t>”)</w:t>
+      </w:r>
+    </w:p>
+    <w:p>
+      <w:pPr>
+        <w:rPr>
+          <w:sz w:val="32"/>
+          <w:szCs w:val="32"/>
+        </w:rPr>
+      </w:pPr>
     </w:p>
     <w:sectPr>
       <w:pgSz w:w="12240" w:h="15840"/>

</xml_diff>